<commit_message>
Updated documentation for market parameters in API
</commit_message>
<xml_diff>
--- a/Docs/API.docx
+++ b/Docs/API.docx
@@ -47,6 +47,9 @@
         <w:pStyle w:val="Heading2"/>
       </w:pPr>
       <w:r>
+        <w:t>Filtrerings-</w:t>
+      </w:r>
+      <w:r>
         <w:t>Parametrar</w:t>
       </w:r>
     </w:p>
@@ -70,14 +73,67 @@
       <w:r>
         <w:t xml:space="preserve">Sortering på en viss property i resursen. </w:t>
       </w:r>
-      <w:r>
-        <w:t xml:space="preserve">T.ex: </w:t>
-      </w:r>
-      <w:r>
-        <w:rPr>
-          <w:b/>
-        </w:rPr>
-        <w:t xml:space="preserve">/api/products/sort=name </w:t>
+      <w:proofErr w:type="spellStart"/>
+      <w:r>
+        <w:t>T.ex</w:t>
+      </w:r>
+      <w:proofErr w:type="spellEnd"/>
+      <w:r>
+        <w:t xml:space="preserve">: </w:t>
+      </w:r>
+      <w:r>
+        <w:rPr>
+          <w:b/>
+        </w:rPr>
+        <w:t>/</w:t>
+      </w:r>
+      <w:proofErr w:type="spellStart"/>
+      <w:r>
+        <w:rPr>
+          <w:b/>
+        </w:rPr>
+        <w:t>api</w:t>
+      </w:r>
+      <w:proofErr w:type="spellEnd"/>
+      <w:r>
+        <w:rPr>
+          <w:b/>
+        </w:rPr>
+        <w:t>/</w:t>
+      </w:r>
+      <w:proofErr w:type="spellStart"/>
+      <w:r>
+        <w:rPr>
+          <w:b/>
+        </w:rPr>
+        <w:t>products?</w:t>
+      </w:r>
+      <w:r>
+        <w:rPr>
+          <w:b/>
+        </w:rPr>
+        <w:t>sort</w:t>
+      </w:r>
+      <w:proofErr w:type="spellEnd"/>
+      <w:r>
+        <w:rPr>
+          <w:b/>
+        </w:rPr>
+        <w:t>=</w:t>
+      </w:r>
+      <w:proofErr w:type="spellStart"/>
+      <w:r>
+        <w:rPr>
+          <w:b/>
+        </w:rPr>
+        <w:t>name</w:t>
+      </w:r>
+      <w:proofErr w:type="spellEnd"/>
+      <w:r>
+        <w:rPr>
+          <w:b/>
+        </w:rPr>
+        <w:t xml:space="preserve"> </w:t>
       </w:r>
       <w:r>
         <w:t xml:space="preserve">sorterar </w:t>
@@ -95,13 +151,69 @@
         <w:rPr>
           <w:b/>
         </w:rPr>
-        <w:t>/api/products/sort=name</w:t>
-      </w:r>
-      <w:r>
-        <w:rPr>
-          <w:b/>
-        </w:rPr>
-        <w:t xml:space="preserve"> desc. </w:t>
+        <w:t>/</w:t>
+      </w:r>
+      <w:proofErr w:type="spellStart"/>
+      <w:r>
+        <w:rPr>
+          <w:b/>
+        </w:rPr>
+        <w:t>api</w:t>
+      </w:r>
+      <w:proofErr w:type="spellEnd"/>
+      <w:r>
+        <w:rPr>
+          <w:b/>
+        </w:rPr>
+        <w:t>/</w:t>
+      </w:r>
+      <w:proofErr w:type="spellStart"/>
+      <w:r>
+        <w:rPr>
+          <w:b/>
+        </w:rPr>
+        <w:t>products?</w:t>
+      </w:r>
+      <w:r>
+        <w:rPr>
+          <w:b/>
+        </w:rPr>
+        <w:t>sort</w:t>
+      </w:r>
+      <w:proofErr w:type="spellEnd"/>
+      <w:r>
+        <w:rPr>
+          <w:b/>
+        </w:rPr>
+        <w:t>=</w:t>
+      </w:r>
+      <w:proofErr w:type="spellStart"/>
+      <w:r>
+        <w:rPr>
+          <w:b/>
+        </w:rPr>
+        <w:t>name</w:t>
+      </w:r>
+      <w:proofErr w:type="spellEnd"/>
+      <w:r>
+        <w:rPr>
+          <w:b/>
+        </w:rPr>
+        <w:t xml:space="preserve"> </w:t>
+      </w:r>
+      <w:proofErr w:type="spellStart"/>
+      <w:r>
+        <w:rPr>
+          <w:b/>
+        </w:rPr>
+        <w:t>desc</w:t>
+      </w:r>
+      <w:proofErr w:type="spellEnd"/>
+      <w:r>
+        <w:rPr>
+          <w:b/>
+        </w:rPr>
+        <w:t xml:space="preserve">. </w:t>
       </w:r>
       <w:r>
         <w:t xml:space="preserve">Det går även att sortera på fler properties (thenby), t.ex. </w:t>
@@ -110,13 +222,61 @@
         <w:rPr>
           <w:b/>
         </w:rPr>
-        <w:t>/api/products/sort=name</w:t>
-      </w:r>
-      <w:r>
-        <w:rPr>
-          <w:b/>
-        </w:rPr>
-        <w:t>,identifier.</w:t>
+        <w:t>/</w:t>
+      </w:r>
+      <w:proofErr w:type="spellStart"/>
+      <w:r>
+        <w:rPr>
+          <w:b/>
+        </w:rPr>
+        <w:t>api</w:t>
+      </w:r>
+      <w:proofErr w:type="spellEnd"/>
+      <w:r>
+        <w:rPr>
+          <w:b/>
+        </w:rPr>
+        <w:t>/</w:t>
+      </w:r>
+      <w:proofErr w:type="spellStart"/>
+      <w:r>
+        <w:rPr>
+          <w:b/>
+        </w:rPr>
+        <w:t>products?</w:t>
+      </w:r>
+      <w:r>
+        <w:rPr>
+          <w:b/>
+        </w:rPr>
+        <w:t>sort</w:t>
+      </w:r>
+      <w:proofErr w:type="spellEnd"/>
+      <w:r>
+        <w:rPr>
+          <w:b/>
+        </w:rPr>
+        <w:t>=</w:t>
+      </w:r>
+      <w:proofErr w:type="spellStart"/>
+      <w:r>
+        <w:rPr>
+          <w:b/>
+        </w:rPr>
+        <w:t>name</w:t>
+      </w:r>
+      <w:r>
+        <w:rPr>
+          <w:b/>
+        </w:rPr>
+        <w:t>,identifier</w:t>
+      </w:r>
+      <w:proofErr w:type="spellEnd"/>
+      <w:r>
+        <w:rPr>
+          <w:b/>
+        </w:rPr>
+        <w:t>.</w:t>
       </w:r>
     </w:p>
     <w:p>
@@ -171,7 +331,21 @@
         <w:rPr>
           <w:b/>
         </w:rPr>
-        <w:t>/api/</w:t>
+        <w:t>/</w:t>
+      </w:r>
+      <w:proofErr w:type="spellStart"/>
+      <w:r>
+        <w:rPr>
+          <w:b/>
+        </w:rPr>
+        <w:t>api</w:t>
+      </w:r>
+      <w:proofErr w:type="spellEnd"/>
+      <w:r>
+        <w:rPr>
+          <w:b/>
+        </w:rPr>
+        <w:t>/</w:t>
       </w:r>
       <w:proofErr w:type="spellStart"/>
       <w:r>
@@ -274,13 +448,7 @@
         <w:rPr>
           <w:b/>
         </w:rPr>
-        <w:t>/api/products</w:t>
-      </w:r>
-      <w:r>
-        <w:rPr>
-          <w:b/>
-        </w:rPr>
-        <w:t xml:space="preserve">?properties=identifier,name,price. </w:t>
+        <w:t xml:space="preserve">/api/products?properties=identifier,name,price. </w:t>
       </w:r>
       <w:r>
         <w:t>De properties som listas retuneras i samma ordning.</w:t>
@@ -296,7 +464,7 @@
     </w:p>
     <w:p>
       <w:r>
-        <w:t>Samtliga parametrar går givetvis att kombinera för en väldefinierad fråga</w:t>
+        <w:t>Samtliga parametrar går att kombinera för en väldefinierad fråga</w:t>
       </w:r>
       <w:r>
         <w:t xml:space="preserve">, t.ex. </w:t>
@@ -385,7 +553,21 @@
         <w:rPr>
           <w:b/>
         </w:rPr>
-        <w:t>/api/</w:t>
+        <w:t>/</w:t>
+      </w:r>
+      <w:proofErr w:type="spellStart"/>
+      <w:r>
+        <w:rPr>
+          <w:b/>
+        </w:rPr>
+        <w:t>api</w:t>
+      </w:r>
+      <w:proofErr w:type="spellEnd"/>
+      <w:r>
+        <w:rPr>
+          <w:b/>
+        </w:rPr>
+        <w:t>/</w:t>
       </w:r>
       <w:proofErr w:type="spellStart"/>
       <w:r>
@@ -426,7 +608,13 @@
     </w:p>
     <w:p>
       <w:r>
-        <w:t xml:space="preserve">Ofta hämtas objekt på samma sätt upprepade gånger. T.ex. kanske en produktdetaljssida alltid visar specifik information från ett visst antal produkter. </w:t>
+        <w:t xml:space="preserve">Ofta hämtas objekt på samma sätt upprepade gånger. T.ex. kanske en produktdetaljssida alltid visar </w:t>
+      </w:r>
+      <w:r>
+        <w:t>samma slags</w:t>
+      </w:r>
+      <w:r>
+        <w:t xml:space="preserve"> information från ett visst antal produkter. </w:t>
       </w:r>
       <w:r>
         <w:t xml:space="preserve">Därför finns möjligheten att definiera hur svaret skall se ut i förväg och sedan referera till den konfigurationen via namn. Om det finns en konfiguration som heter </w:t>
@@ -452,21 +640,35 @@
         <w:rPr>
           <w:b/>
         </w:rPr>
-        <w:t>/api/</w:t>
-      </w:r>
-      <w:proofErr w:type="spellStart"/>
-      <w:r>
-        <w:rPr>
-          <w:b/>
-        </w:rPr>
-        <w:t>products</w:t>
-      </w:r>
-      <w:proofErr w:type="spellEnd"/>
-      <w:r>
-        <w:rPr>
-          <w:b/>
-        </w:rPr>
-        <w:t>/</w:t>
+        <w:t>/</w:t>
+      </w:r>
+      <w:proofErr w:type="spellStart"/>
+      <w:r>
+        <w:rPr>
+          <w:b/>
+        </w:rPr>
+        <w:t>api</w:t>
+      </w:r>
+      <w:proofErr w:type="spellEnd"/>
+      <w:r>
+        <w:rPr>
+          <w:b/>
+        </w:rPr>
+        <w:t>/</w:t>
+      </w:r>
+      <w:proofErr w:type="spellStart"/>
+      <w:r>
+        <w:rPr>
+          <w:b/>
+        </w:rPr>
+        <w:t>products?location</w:t>
+      </w:r>
+      <w:proofErr w:type="spellEnd"/>
+      <w:r>
+        <w:rPr>
+          <w:b/>
+        </w:rPr>
+        <w:t>=</w:t>
       </w:r>
       <w:proofErr w:type="spellStart"/>
       <w:r>
@@ -509,7 +711,21 @@
         <w:rPr>
           <w:b/>
         </w:rPr>
-        <w:t>/api/</w:t>
+        <w:t>/</w:t>
+      </w:r>
+      <w:proofErr w:type="spellStart"/>
+      <w:r>
+        <w:rPr>
+          <w:b/>
+        </w:rPr>
+        <w:t>api</w:t>
+      </w:r>
+      <w:proofErr w:type="spellEnd"/>
+      <w:r>
+        <w:rPr>
+          <w:b/>
+        </w:rPr>
+        <w:t>/</w:t>
       </w:r>
       <w:proofErr w:type="spellStart"/>
       <w:r>
@@ -548,7 +764,390 @@
         <w:t>((lägg till här om vi själva skapar anpassade resurser))</w:t>
       </w:r>
     </w:p>
-    <w:p>
+    <w:p/>
+    <w:p>
+      <w:pPr>
+        <w:pStyle w:val="Heading2"/>
+      </w:pPr>
+      <w:r>
+        <w:t>Marknads-Parametrar</w:t>
+      </w:r>
+    </w:p>
+    <w:p>
+      <w:proofErr w:type="spellStart"/>
+      <w:r>
+        <w:t>API:et</w:t>
+      </w:r>
+      <w:proofErr w:type="spellEnd"/>
+      <w:r>
+        <w:t xml:space="preserve"> stödjer även att hämta objekt med </w:t>
+      </w:r>
+      <w:r>
+        <w:t>olika språk och valutor. Detta ka</w:t>
+      </w:r>
+      <w:r>
+        <w:t>n göras på ett antal olika sätt.</w:t>
+      </w:r>
+    </w:p>
+    <w:p>
+      <w:pPr>
+        <w:pStyle w:val="Heading3"/>
+      </w:pPr>
+      <w:r>
+        <w:t>Skicka med ett kund-id</w:t>
+      </w:r>
+    </w:p>
+    <w:p>
+      <w:r>
+        <w:t xml:space="preserve">Genom att skicka med parametern </w:t>
+      </w:r>
+      <w:r>
+        <w:rPr>
+          <w:b/>
+        </w:rPr>
+        <w:t>/</w:t>
+      </w:r>
+      <w:proofErr w:type="spellStart"/>
+      <w:r>
+        <w:rPr>
+          <w:b/>
+        </w:rPr>
+        <w:t>customer</w:t>
+      </w:r>
+      <w:proofErr w:type="spellEnd"/>
+      <w:r>
+        <w:rPr>
+          <w:b/>
+        </w:rPr>
+        <w:t xml:space="preserve">=abc123 </w:t>
+      </w:r>
+      <w:r>
+        <w:t>så kommer svaret presenteras i kunden abc123</w:t>
+      </w:r>
+      <w:r>
+        <w:t>:s</w:t>
+      </w:r>
+      <w:r>
+        <w:t xml:space="preserve"> språk och valuta, om de är specificerade på kunden. </w:t>
+      </w:r>
+    </w:p>
+    <w:p>
+      <w:pPr>
+        <w:pStyle w:val="Heading3"/>
+      </w:pPr>
+      <w:r>
+        <w:t xml:space="preserve">Skicka med </w:t>
+      </w:r>
+      <w:proofErr w:type="spellStart"/>
+      <w:r>
+        <w:t>admin</w:t>
+      </w:r>
+      <w:proofErr w:type="spellEnd"/>
+      <w:r>
+        <w:t>-information</w:t>
+      </w:r>
+    </w:p>
+    <w:p>
+      <w:r>
+        <w:t xml:space="preserve">Specificera vilket </w:t>
+      </w:r>
+      <w:proofErr w:type="spellStart"/>
+      <w:r>
+        <w:t>admin</w:t>
+      </w:r>
+      <w:proofErr w:type="spellEnd"/>
+      <w:r>
+        <w:t xml:space="preserve">-konto som skall användas genom att </w:t>
+      </w:r>
+      <w:r>
+        <w:t>skriva</w:t>
+      </w:r>
+      <w:r>
+        <w:rPr>
+          <w:b/>
+        </w:rPr>
+        <w:t xml:space="preserve"> /</w:t>
+      </w:r>
+      <w:proofErr w:type="spellStart"/>
+      <w:r>
+        <w:rPr>
+          <w:b/>
+        </w:rPr>
+        <w:t>admin</w:t>
+      </w:r>
+      <w:proofErr w:type="spellEnd"/>
+      <w:r>
+        <w:rPr>
+          <w:b/>
+        </w:rPr>
+        <w:t>=</w:t>
+      </w:r>
+      <w:proofErr w:type="spellStart"/>
+      <w:r>
+        <w:rPr>
+          <w:b/>
+        </w:rPr>
+        <w:t>apa&amp;pass</w:t>
+      </w:r>
+      <w:proofErr w:type="spellEnd"/>
+      <w:r>
+        <w:rPr>
+          <w:b/>
+        </w:rPr>
+        <w:t>=banan</w:t>
+      </w:r>
+      <w:r>
+        <w:t xml:space="preserve"> och om uppgifterna stämmer används språk och valuta som är inställt på administratören.</w:t>
+      </w:r>
+    </w:p>
+    <w:p>
+      <w:pPr>
+        <w:pStyle w:val="Heading3"/>
+      </w:pPr>
+      <w:r>
+        <w:t>Specificera en fördefinierad marknad</w:t>
+      </w:r>
+    </w:p>
+    <w:p>
+      <w:r>
+        <w:t xml:space="preserve">Ge en viss marknad ett namn och referera till dess inställningar genom att skriva </w:t>
+      </w:r>
+      <w:r>
+        <w:rPr>
+          <w:b/>
+        </w:rPr>
+        <w:t>/market=sv</w:t>
+      </w:r>
+      <w:r>
+        <w:t xml:space="preserve">. Detta kan också skrivas innan resursnamnet, t.ex. </w:t>
+      </w:r>
+      <w:r>
+        <w:rPr>
+          <w:b/>
+        </w:rPr>
+        <w:t>/</w:t>
+      </w:r>
+      <w:proofErr w:type="spellStart"/>
+      <w:r>
+        <w:rPr>
+          <w:b/>
+        </w:rPr>
+        <w:t>api</w:t>
+      </w:r>
+      <w:proofErr w:type="spellEnd"/>
+      <w:r>
+        <w:rPr>
+          <w:b/>
+        </w:rPr>
+        <w:t>/</w:t>
+      </w:r>
+      <w:proofErr w:type="spellStart"/>
+      <w:r>
+        <w:rPr>
+          <w:b/>
+        </w:rPr>
+        <w:t>sv</w:t>
+      </w:r>
+      <w:proofErr w:type="spellEnd"/>
+      <w:r>
+        <w:rPr>
+          <w:b/>
+        </w:rPr>
+        <w:t>/</w:t>
+      </w:r>
+      <w:proofErr w:type="spellStart"/>
+      <w:r>
+        <w:rPr>
+          <w:b/>
+        </w:rPr>
+        <w:t>products</w:t>
+      </w:r>
+      <w:proofErr w:type="spellEnd"/>
+      <w:r>
+        <w:t xml:space="preserve">, </w:t>
+      </w:r>
+      <w:r>
+        <w:rPr>
+          <w:b/>
+        </w:rPr>
+        <w:t>/</w:t>
+      </w:r>
+      <w:proofErr w:type="spellStart"/>
+      <w:r>
+        <w:rPr>
+          <w:b/>
+        </w:rPr>
+        <w:t>api</w:t>
+      </w:r>
+      <w:proofErr w:type="spellEnd"/>
+      <w:r>
+        <w:rPr>
+          <w:b/>
+        </w:rPr>
+        <w:t>/eu/</w:t>
+      </w:r>
+      <w:proofErr w:type="spellStart"/>
+      <w:r>
+        <w:rPr>
+          <w:b/>
+        </w:rPr>
+        <w:t>products</w:t>
+      </w:r>
+      <w:proofErr w:type="spellEnd"/>
+      <w:r>
+        <w:t xml:space="preserve">, </w:t>
+      </w:r>
+      <w:r>
+        <w:rPr>
+          <w:b/>
+        </w:rPr>
+        <w:t>/</w:t>
+      </w:r>
+      <w:proofErr w:type="spellStart"/>
+      <w:r>
+        <w:rPr>
+          <w:b/>
+        </w:rPr>
+        <w:t>api</w:t>
+      </w:r>
+      <w:proofErr w:type="spellEnd"/>
+      <w:r>
+        <w:rPr>
+          <w:b/>
+        </w:rPr>
+        <w:t>/</w:t>
+      </w:r>
+      <w:proofErr w:type="spellStart"/>
+      <w:r>
+        <w:rPr>
+          <w:b/>
+        </w:rPr>
+        <w:t>whatevermarketisconfigured</w:t>
+      </w:r>
+      <w:proofErr w:type="spellEnd"/>
+      <w:r>
+        <w:rPr>
+          <w:b/>
+        </w:rPr>
+        <w:t>/</w:t>
+      </w:r>
+      <w:proofErr w:type="spellStart"/>
+      <w:r>
+        <w:rPr>
+          <w:b/>
+        </w:rPr>
+        <w:t>products</w:t>
+      </w:r>
+      <w:proofErr w:type="spellEnd"/>
+    </w:p>
+    <w:p>
+      <w:pPr>
+        <w:pStyle w:val="Heading3"/>
+      </w:pPr>
+      <w:r>
+        <w:t>Specificera parametrar direkt</w:t>
+      </w:r>
+    </w:p>
+    <w:p>
+      <w:r>
+        <w:t xml:space="preserve">Skriv t.ex. </w:t>
+      </w:r>
+      <w:r>
+        <w:rPr>
+          <w:b/>
+        </w:rPr>
+        <w:t>/</w:t>
+      </w:r>
+      <w:proofErr w:type="spellStart"/>
+      <w:r>
+        <w:rPr>
+          <w:b/>
+        </w:rPr>
+        <w:t>language</w:t>
+      </w:r>
+      <w:proofErr w:type="spellEnd"/>
+      <w:r>
+        <w:rPr>
+          <w:b/>
+        </w:rPr>
+        <w:t>=</w:t>
+      </w:r>
+      <w:proofErr w:type="spellStart"/>
+      <w:r>
+        <w:rPr>
+          <w:b/>
+        </w:rPr>
+        <w:t>sv&amp;currency</w:t>
+      </w:r>
+      <w:proofErr w:type="spellEnd"/>
+      <w:r>
+        <w:rPr>
+          <w:b/>
+        </w:rPr>
+        <w:t>=euro</w:t>
+      </w:r>
+      <w:r>
+        <w:t xml:space="preserve"> för att få exakt den konfiguration som passar för anropet.</w:t>
+      </w:r>
+    </w:p>
+    <w:p>
+      <w:pPr>
+        <w:pStyle w:val="Heading3"/>
+      </w:pPr>
+      <w:r>
+        <w:t>Prioritering</w:t>
+      </w:r>
+    </w:p>
+    <w:p>
+      <w:r>
+        <w:t xml:space="preserve">Samtliga </w:t>
+      </w:r>
+      <w:r>
+        <w:t>parametrar</w:t>
+      </w:r>
+      <w:r>
+        <w:t xml:space="preserve"> ovan kan kombineras och skickas med i samma anrop. I så fall är prioriteringen såhär: market &lt; </w:t>
+      </w:r>
+      <w:proofErr w:type="spellStart"/>
+      <w:r>
+        <w:t>admin</w:t>
+      </w:r>
+      <w:proofErr w:type="spellEnd"/>
+      <w:r>
+        <w:t xml:space="preserve"> &lt; </w:t>
+      </w:r>
+      <w:proofErr w:type="spellStart"/>
+      <w:r>
+        <w:t>customer</w:t>
+      </w:r>
+      <w:proofErr w:type="spellEnd"/>
+      <w:r>
+        <w:t xml:space="preserve"> &lt; </w:t>
+      </w:r>
+      <w:proofErr w:type="spellStart"/>
+      <w:r>
+        <w:t>language</w:t>
+      </w:r>
+      <w:proofErr w:type="spellEnd"/>
+      <w:r>
+        <w:t xml:space="preserve">. Dvs att specificera vilken kund som gäller får högre prioritet än att specificera en marknad, så om marknaden säger att språket skall vara svenska men kunden är inställd på engelska så gäller engelska. Om kunden inte har någon inställning för språk gäller istället inställningen för marknaden. Specifika parametrar som </w:t>
+      </w:r>
+      <w:proofErr w:type="spellStart"/>
+      <w:r>
+        <w:t>language</w:t>
+      </w:r>
+      <w:proofErr w:type="spellEnd"/>
+      <w:r>
+        <w:t>/</w:t>
+      </w:r>
+      <w:proofErr w:type="spellStart"/>
+      <w:r>
+        <w:t>currency</w:t>
+      </w:r>
+      <w:proofErr w:type="spellEnd"/>
+      <w:r>
+        <w:t xml:space="preserve"> har alltid företräde. </w:t>
+      </w:r>
       <w:bookmarkStart w:id="0" w:name="_GoBack"/>
       <w:bookmarkEnd w:id="0"/>
     </w:p>

</xml_diff>

<commit_message>
minor updates to api documentation
</commit_message>
<xml_diff>
--- a/Docs/API.docx
+++ b/Docs/API.docx
@@ -1529,7 +1529,19 @@
         <w:t xml:space="preserve"> controllern ska</w:t>
       </w:r>
       <w:r>
-        <w:t>pas i ett ASP.NET 5 templates, för att det ska fungera korrekt.</w:t>
+        <w:t xml:space="preserve">pas i ett </w:t>
+      </w:r>
+      <w:r>
+        <w:t xml:space="preserve">en </w:t>
+      </w:r>
+      <w:r>
+        <w:t xml:space="preserve">ASP.NET 5 </w:t>
+      </w:r>
+      <w:r>
+        <w:t>applikation</w:t>
+      </w:r>
+      <w:r>
+        <w:t>, för att det ska fungera korrekt.</w:t>
       </w:r>
       <w:r>
         <w:br/>
@@ -1542,16 +1554,13 @@
         <w:t xml:space="preserve">sen </w:t>
       </w:r>
       <w:r>
-        <w:t>använda attribut för att specificera routes</w:t>
+        <w:t xml:space="preserve">använda attribut för att specificera routes. </w:t>
+      </w:r>
+      <w:r>
+        <w:t>T.ex.</w:t>
       </w:r>
       <w:bookmarkStart w:id="0" w:name="_GoBack"/>
       <w:bookmarkEnd w:id="0"/>
-      <w:r>
-        <w:t xml:space="preserve">. </w:t>
-      </w:r>
-      <w:r>
-        <w:t>T.ex.</w:t>
-      </w:r>
     </w:p>
     <w:p>
       <w:pPr>

</xml_diff>